<commit_message>
Features documentation was updated
</commit_message>
<xml_diff>
--- a/Pig Game Features.docx
+++ b/Pig Game Features.docx
@@ -159,7 +159,7 @@
           <w:sz w:val="22"/>
           <w:shd w:fill="auto" w:val="clear"/>
         </w:rPr>
-        <w:t xml:space="preserve">A menu item was added to the Game menu in the PigPane class. Upon clicking it (either with your mouse or shortcut), it presents a dialog box containing a tab pane. One of the tabs contains a list of instructions that familiarize the user with the GUI. The other tab contains a strategy example that the user can utilize to get started. I decided to go with a dialog box because it does not interrupt the current PigPane layout, while also having the flexibility to appear and disappear at the click of a button. I tweaked the idea presented in the course instructions to resemble the layout I've come across in some of the online games I've played, where an avid user doesn't always get a how-to-play prompt every time they fire up the game. To add some interest to the dialog (and make my work worth 2 points in my opinion), I included the tab pane. This JavaFX feature boasts a lot of potential when it comes to future game updates, as it saves space, while containing a lot of useful content. Future iterations of this feature could include adding a tab with a more detailed tutorial, a list of all the game shortcuts, or a list of game parameters (like the addition of music or graphics). The dialog box itself could include a tutorial button that walks the player through each step of the game while highlighting each PigPane pane.</w:t>
+        <w:t xml:space="preserve">A menu item was added to the Game menu in the PigPane class. At the start of the game, after selecting a first player, it presents a dialog box containing a tab pane. One of the tabs contains a list of instructions that familiarize the user with the GUI. The other tab contains a strategy example that the user can utilize to get started. I decided to go with a dialog box because it does not interrupt the current PigPane layout, while also having the flexibility to appear and disappear at the click of a button. To add some interest to the dialog, I included the tab pane. This JavaFX feature boasts a lot of potential when it comes to future game updates, as it saves space, while containing a lot of useful content. At the start of each new game after firing up the app, the rules dialog box shows up. To opt out of having it show up, the rules menu item can be unchecked. If the player wishes to have the rules pop up again, they can check the rules menu item at any time, and the dialog will show up at the start of the next game.</w:t>
       </w:r>
     </w:p>
     <w:p>
@@ -226,7 +226,7 @@
           <w:sz w:val="22"/>
           <w:shd w:fill="auto" w:val="clear"/>
         </w:rPr>
-        <w:t xml:space="preserve">A text field was added to the NewGamePane class that allows the user to enter a new goal score. In order to execute this, the previous goal score instance variable was changed to private status with a corresponding getter and setter method. I changed it to the top pane to make the order of game play more intuitive. Upon entering the new goal score, the pane is disabled and a confirmation message appears below. I also made sure to disable the field while the game is ongoing, so that it doesn't distract the user or add unnecessary complexity to the game from being altered mid-game.</w:t>
+        <w:t xml:space="preserve">A text field was added to the NewGamePane class that allows the user to enter a new goal score. In order to execute this, the previous goal score instance variable was changed to private status with a corresponding getter and setter method. I changed it to the top pane to make the order of game play more intuitive. Upon entering the new goal score, the pane is disabled and a confirmation message appears below. I also made sure to disable the field while the game is ongoing, so that it doesn't distract the user or add unnecessary complexity to the game from being altered mid-game. If an invalid number is entered or no value is entered, the textfield clears out and the goal score defaults to a goal of 20 points.</w:t>
       </w:r>
     </w:p>
     <w:p>

</xml_diff>